<commit_message>
7 done. only building not done
</commit_message>
<xml_diff>
--- a/hw4/results.docx
+++ b/hw4/results.docx
@@ -290,7 +290,10 @@
         <w:bidi w:val="0"/>
       </w:pPr>
       <w:r>
-        <w:t>QR – fix min max borders</w:t>
+        <w:t xml:space="preserve">QR – </w:t>
+      </w:r>
+      <w:r>
+        <w:t>done</w:t>
       </w:r>
     </w:p>
     <w:p>
@@ -302,10 +305,10 @@
           <w:noProof/>
         </w:rPr>
         <w:drawing>
-          <wp:inline distT="0" distB="0" distL="0" distR="0" wp14:anchorId="40C04A72" wp14:editId="15D143F9">
-            <wp:extent cx="5274310" cy="2655570"/>
-            <wp:effectExtent l="0" t="0" r="2540" b="0"/>
-            <wp:docPr id="1" name="Picture 1"/>
+          <wp:inline distT="0" distB="0" distL="0" distR="0" wp14:anchorId="5B2DE8FF" wp14:editId="543241A8">
+            <wp:extent cx="5143500" cy="2809875"/>
+            <wp:effectExtent l="0" t="0" r="0" b="9525"/>
+            <wp:docPr id="11" name="Picture 11"/>
             <wp:cNvGraphicFramePr>
               <a:graphicFrameLocks xmlns:a="http://schemas.openxmlformats.org/drawingml/2006/main" noChangeAspect="1"/>
             </wp:cNvGraphicFramePr>
@@ -325,7 +328,7 @@
                   <pic:spPr>
                     <a:xfrm>
                       <a:off x="0" y="0"/>
-                      <a:ext cx="5274310" cy="2655570"/>
+                      <a:ext cx="5143500" cy="2809875"/>
                     </a:xfrm>
                     <a:prstGeom prst="rect">
                       <a:avLst/>
@@ -378,8 +381,11 @@
       <w:pPr>
         <w:bidi w:val="0"/>
       </w:pPr>
-      <w:bookmarkStart w:id="0" w:name="_GoBack"/>
-      <w:bookmarkEnd w:id="0"/>
+    </w:p>
+    <w:p>
+      <w:pPr>
+        <w:bidi w:val="0"/>
+      </w:pPr>
     </w:p>
     <w:p>
       <w:pPr>
@@ -397,7 +403,10 @@
         <w:t>Front</w:t>
       </w:r>
       <w:r>
-        <w:t xml:space="preserve"> – change to H*</w:t>
+        <w:t xml:space="preserve"> – </w:t>
+      </w:r>
+      <w:r>
+        <w:t>done</w:t>
       </w:r>
     </w:p>
     <w:p>
@@ -414,10 +423,10 @@
           <w:noProof/>
         </w:rPr>
         <w:drawing>
-          <wp:inline distT="0" distB="0" distL="0" distR="0" wp14:anchorId="02EAB74D" wp14:editId="12C820AA">
-            <wp:extent cx="5114925" cy="2600325"/>
-            <wp:effectExtent l="0" t="0" r="9525" b="9525"/>
-            <wp:docPr id="5" name="Picture 5"/>
+          <wp:inline distT="0" distB="0" distL="0" distR="0" wp14:anchorId="509E528E" wp14:editId="7BE88730">
+            <wp:extent cx="5086350" cy="2562225"/>
+            <wp:effectExtent l="0" t="0" r="0" b="9525"/>
+            <wp:docPr id="1" name="Picture 1"/>
             <wp:cNvGraphicFramePr>
               <a:graphicFrameLocks xmlns:a="http://schemas.openxmlformats.org/drawingml/2006/main" noChangeAspect="1"/>
             </wp:cNvGraphicFramePr>
@@ -437,7 +446,7 @@
                   <pic:spPr>
                     <a:xfrm>
                       <a:off x="0" y="0"/>
-                      <a:ext cx="5114925" cy="2600325"/>
+                      <a:ext cx="5086350" cy="2562225"/>
                     </a:xfrm>
                     <a:prstGeom prst="rect">
                       <a:avLst/>
@@ -449,6 +458,8 @@
           </wp:inline>
         </w:drawing>
       </w:r>
+      <w:bookmarkStart w:id="0" w:name="_GoBack"/>
+      <w:bookmarkEnd w:id="0"/>
     </w:p>
     <w:p>
       <w:pPr>

</xml_diff>

<commit_message>
hw4 zip file included
</commit_message>
<xml_diff>
--- a/hw4/results.docx
+++ b/hw4/results.docx
@@ -445,12 +445,12 @@
         <w:t xml:space="preserve"> – </w:t>
       </w:r>
       <w:r>
-        <w:t>wie</w:t>
+        <w:t>prior term</w:t>
       </w:r>
       <w:bookmarkStart w:id="0" w:name="_GoBack"/>
       <w:bookmarkEnd w:id="0"/>
       <w:r>
-        <w:t>ner option 1</w:t>
+        <w:t xml:space="preserve"> option 1</w:t>
       </w:r>
     </w:p>
     <w:p>

</xml_diff>